<commit_message>
masih progres latihan praktikum
</commit_message>
<xml_diff>
--- a/laporan/1551504071110663_FIRDHA SABIILARRASYAD_BAB1.docx
+++ b/laporan/1551504071110663_FIRDHA SABIILARRASYAD_BAB1.docx
@@ -3903,6 +3903,7 @@
           <w:szCs w:val="22"/>
         </w:rPr>
       </w:pPr>
+      <w:bookmarkStart w:id="0" w:name="_GoBack"/>
       <w:r>
         <w:rPr>
           <w:noProof/>
@@ -3944,6 +3945,7 @@
           </wp:inline>
         </w:drawing>
       </w:r>
+      <w:bookmarkEnd w:id="0"/>
     </w:p>
     <w:p>
       <w:pPr>
@@ -4017,8 +4019,46 @@
         </w:rPr>
         <w:t xml:space="preserve"> </w:t>
       </w:r>
-      <w:bookmarkStart w:id="0" w:name="_GoBack"/>
-      <w:bookmarkEnd w:id="0"/>
+      <w:r>
+        <w:rPr>
+          <w:noProof/>
+        </w:rPr>
+        <w:drawing>
+          <wp:inline distT="0" distB="0" distL="0" distR="0" wp14:anchorId="339DCC6A" wp14:editId="3044EAB4">
+            <wp:extent cx="5040630" cy="2493645"/>
+            <wp:effectExtent l="0" t="0" r="7620" b="1905"/>
+            <wp:docPr id="4" name="Picture 4"/>
+            <wp:cNvGraphicFramePr>
+              <a:graphicFrameLocks xmlns:a="http://schemas.openxmlformats.org/drawingml/2006/main" noChangeAspect="1"/>
+            </wp:cNvGraphicFramePr>
+            <a:graphic xmlns:a="http://schemas.openxmlformats.org/drawingml/2006/main">
+              <a:graphicData uri="http://schemas.openxmlformats.org/drawingml/2006/picture">
+                <pic:pic xmlns:pic="http://schemas.openxmlformats.org/drawingml/2006/picture">
+                  <pic:nvPicPr>
+                    <pic:cNvPr id="1" name=""/>
+                    <pic:cNvPicPr/>
+                  </pic:nvPicPr>
+                  <pic:blipFill>
+                    <a:blip r:embed="rId8"/>
+                    <a:stretch>
+                      <a:fillRect/>
+                    </a:stretch>
+                  </pic:blipFill>
+                  <pic:spPr>
+                    <a:xfrm>
+                      <a:off x="0" y="0"/>
+                      <a:ext cx="5040630" cy="2493645"/>
+                    </a:xfrm>
+                    <a:prstGeom prst="rect">
+                      <a:avLst/>
+                    </a:prstGeom>
+                  </pic:spPr>
+                </pic:pic>
+              </a:graphicData>
+            </a:graphic>
+          </wp:inline>
+        </w:drawing>
+      </w:r>
     </w:p>
     <w:p>
       <w:pPr>
@@ -4085,6 +4125,52 @@
         </w:rPr>
         <w:t>Jawab:</w:t>
       </w:r>
+      <w:r>
+        <w:rPr>
+          <w:noProof/>
+        </w:rPr>
+        <w:t xml:space="preserve"> </w:t>
+      </w:r>
+      <w:r>
+        <w:rPr>
+          <w:noProof/>
+        </w:rPr>
+        <w:drawing>
+          <wp:inline distT="0" distB="0" distL="0" distR="0" wp14:anchorId="7C4D2EC0" wp14:editId="1230D122">
+            <wp:extent cx="4114800" cy="2381250"/>
+            <wp:effectExtent l="0" t="0" r="0" b="0"/>
+            <wp:docPr id="5" name="Picture 5"/>
+            <wp:cNvGraphicFramePr>
+              <a:graphicFrameLocks xmlns:a="http://schemas.openxmlformats.org/drawingml/2006/main" noChangeAspect="1"/>
+            </wp:cNvGraphicFramePr>
+            <a:graphic xmlns:a="http://schemas.openxmlformats.org/drawingml/2006/main">
+              <a:graphicData uri="http://schemas.openxmlformats.org/drawingml/2006/picture">
+                <pic:pic xmlns:pic="http://schemas.openxmlformats.org/drawingml/2006/picture">
+                  <pic:nvPicPr>
+                    <pic:cNvPr id="1" name=""/>
+                    <pic:cNvPicPr/>
+                  </pic:nvPicPr>
+                  <pic:blipFill>
+                    <a:blip r:embed="rId9"/>
+                    <a:stretch>
+                      <a:fillRect/>
+                    </a:stretch>
+                  </pic:blipFill>
+                  <pic:spPr>
+                    <a:xfrm>
+                      <a:off x="0" y="0"/>
+                      <a:ext cx="4114800" cy="2381250"/>
+                    </a:xfrm>
+                    <a:prstGeom prst="rect">
+                      <a:avLst/>
+                    </a:prstGeom>
+                  </pic:spPr>
+                </pic:pic>
+              </a:graphicData>
+            </a:graphic>
+          </wp:inline>
+        </w:drawing>
+      </w:r>
     </w:p>
     <w:p>
       <w:pPr>
@@ -4104,6 +4190,7 @@
           <w:sz w:val="22"/>
           <w:szCs w:val="22"/>
         </w:rPr>
+        <w:lastRenderedPageBreak/>
         <w:t xml:space="preserve"> </w:t>
       </w:r>
     </w:p>
@@ -4522,7 +4609,6 @@
           <w:sz w:val="24"/>
           <w:lang w:val="id-ID"/>
         </w:rPr>
-        <w:lastRenderedPageBreak/>
         <w:t>KESIMPULAN</w:t>
       </w:r>
     </w:p>
@@ -4552,6 +4638,29 @@
           <w:sz w:val="24"/>
         </w:rPr>
       </w:pPr>
+      <w:r>
+        <w:rPr>
+          <w:rFonts w:ascii="Times New Roman" w:hAnsi="Times New Roman" w:cs="Times New Roman"/>
+          <w:sz w:val="24"/>
+        </w:rPr>
+        <w:t xml:space="preserve">Object Oriented Programming (OOP) adalah sebuah tata </w:t>
+      </w:r>
+      <w:proofErr w:type="gramStart"/>
+      <w:r>
+        <w:rPr>
+          <w:rFonts w:ascii="Times New Roman" w:hAnsi="Times New Roman" w:cs="Times New Roman"/>
+          <w:sz w:val="24"/>
+        </w:rPr>
+        <w:t>cara</w:t>
+      </w:r>
+      <w:proofErr w:type="gramEnd"/>
+      <w:r>
+        <w:rPr>
+          <w:rFonts w:ascii="Times New Roman" w:hAnsi="Times New Roman" w:cs="Times New Roman"/>
+          <w:sz w:val="24"/>
+        </w:rPr>
+        <w:t xml:space="preserve"> pembuatan program dengan menggunakan konsep yang di sebut dengan objek, objek sendiri memiliki data dan prosedur yang di kenal dengan method.</w:t>
+      </w:r>
     </w:p>
     <w:p>
       <w:pPr>
@@ -4566,6 +4675,40 @@
           <w:sz w:val="24"/>
         </w:rPr>
       </w:pPr>
+      <w:r>
+        <w:rPr>
+          <w:rFonts w:ascii="Times New Roman" w:hAnsi="Times New Roman" w:cs="Times New Roman"/>
+          <w:sz w:val="24"/>
+        </w:rPr>
+        <w:t xml:space="preserve">Cara membuat instan objek dari sebuah class dilakukan dengan </w:t>
+      </w:r>
+      <w:proofErr w:type="gramStart"/>
+      <w:r>
+        <w:rPr>
+          <w:rFonts w:ascii="Times New Roman" w:hAnsi="Times New Roman" w:cs="Times New Roman"/>
+          <w:sz w:val="24"/>
+        </w:rPr>
+        <w:t>cara</w:t>
+      </w:r>
+      <w:proofErr w:type="gramEnd"/>
+      <w:r>
+        <w:rPr>
+          <w:rFonts w:ascii="Times New Roman" w:hAnsi="Times New Roman" w:cs="Times New Roman"/>
+          <w:sz w:val="24"/>
+        </w:rPr>
+        <w:t xml:space="preserve"> menggunakan kata kunci new. Contoh, pada suantu kasus saya mimiliki class bernama mahasiswa dan saya ingin menginstan objek dari class mahasiswa pada class mainMahasiswa dan di beri nama mahasiswa_1</w:t>
+      </w:r>
+    </w:p>
+    <w:p>
+      <w:pPr>
+        <w:pStyle w:val="ListParagraph"/>
+        <w:spacing w:after="0" w:line="240" w:lineRule="auto"/>
+        <w:ind w:left="644"/>
+        <w:rPr>
+          <w:rFonts w:ascii="Times New Roman" w:hAnsi="Times New Roman" w:cs="Times New Roman"/>
+          <w:sz w:val="24"/>
+        </w:rPr>
+      </w:pPr>
     </w:p>
     <w:p>
       <w:pPr>
@@ -4579,6 +4722,134 @@
           <w:rFonts w:ascii="Times New Roman" w:hAnsi="Times New Roman" w:cs="Times New Roman"/>
         </w:rPr>
       </w:pPr>
+      <w:r>
+        <w:rPr>
+          <w:rFonts w:ascii="Times New Roman" w:hAnsi="Times New Roman" w:cs="Times New Roman"/>
+        </w:rPr>
+        <w:t xml:space="preserve"> Class adalah struktur dasar dari </w:t>
+      </w:r>
+      <w:proofErr w:type="gramStart"/>
+      <w:r>
+        <w:rPr>
+          <w:rFonts w:ascii="Times New Roman" w:hAnsi="Times New Roman" w:cs="Times New Roman"/>
+        </w:rPr>
+        <w:t>OOP(</w:t>
+      </w:r>
+      <w:proofErr w:type="gramEnd"/>
+      <w:r>
+        <w:rPr>
+          <w:rFonts w:ascii="Times New Roman" w:hAnsi="Times New Roman" w:cs="Times New Roman"/>
+        </w:rPr>
+        <w:t>Object Oriented Programming).</w:t>
+      </w:r>
+    </w:p>
+    <w:p>
+      <w:pPr>
+        <w:pStyle w:val="ListParagraph"/>
+        <w:rPr>
+          <w:rFonts w:ascii="Times New Roman" w:hAnsi="Times New Roman" w:cs="Times New Roman"/>
+        </w:rPr>
+      </w:pPr>
+      <w:r>
+        <w:rPr>
+          <w:rFonts w:ascii="Times New Roman" w:hAnsi="Times New Roman" w:cs="Times New Roman"/>
+        </w:rPr>
+        <w:t xml:space="preserve">Memiliki dua </w:t>
+      </w:r>
+      <w:proofErr w:type="gramStart"/>
+      <w:r>
+        <w:rPr>
+          <w:rFonts w:ascii="Times New Roman" w:hAnsi="Times New Roman" w:cs="Times New Roman"/>
+        </w:rPr>
+        <w:t>tipe :</w:t>
+      </w:r>
+      <w:proofErr w:type="gramEnd"/>
+      <w:r>
+        <w:rPr>
+          <w:rFonts w:ascii="Times New Roman" w:hAnsi="Times New Roman" w:cs="Times New Roman"/>
+        </w:rPr>
+        <w:t xml:space="preserve"> field dan method.</w:t>
+      </w:r>
+    </w:p>
+    <w:p>
+      <w:pPr>
+        <w:pStyle w:val="ListParagraph"/>
+        <w:rPr>
+          <w:rFonts w:ascii="Times New Roman" w:hAnsi="Times New Roman" w:cs="Times New Roman"/>
+        </w:rPr>
+      </w:pPr>
+    </w:p>
+    <w:p>
+      <w:pPr>
+        <w:pStyle w:val="ListParagraph"/>
+        <w:rPr>
+          <w:rFonts w:ascii="Times New Roman" w:hAnsi="Times New Roman" w:cs="Times New Roman"/>
+        </w:rPr>
+      </w:pPr>
+      <w:r>
+        <w:rPr>
+          <w:rFonts w:ascii="Times New Roman" w:hAnsi="Times New Roman" w:cs="Times New Roman"/>
+        </w:rPr>
+        <w:t>Object adalah sebuah program yang berisi sekumpulan variabel dan method yang berhubungan.</w:t>
+      </w:r>
+    </w:p>
+    <w:p>
+      <w:pPr>
+        <w:pStyle w:val="ListParagraph"/>
+        <w:rPr>
+          <w:rFonts w:ascii="Times New Roman" w:hAnsi="Times New Roman" w:cs="Times New Roman"/>
+        </w:rPr>
+      </w:pPr>
+    </w:p>
+    <w:p>
+      <w:pPr>
+        <w:pStyle w:val="ListParagraph"/>
+        <w:rPr>
+          <w:rFonts w:ascii="Times New Roman" w:hAnsi="Times New Roman" w:cs="Times New Roman"/>
+        </w:rPr>
+      </w:pPr>
+      <w:r>
+        <w:rPr>
+          <w:rFonts w:ascii="Times New Roman" w:hAnsi="Times New Roman" w:cs="Times New Roman"/>
+        </w:rPr>
+        <w:t>Attribut digunakan sebagai data, di definisikan oleh class, individu, berbeda satu dengan lainnya dan menggambarkan tampilan, status, dan kualitas dari object.</w:t>
+      </w:r>
+    </w:p>
+    <w:p>
+      <w:pPr>
+        <w:pStyle w:val="ListParagraph"/>
+        <w:rPr>
+          <w:rFonts w:ascii="Times New Roman" w:hAnsi="Times New Roman" w:cs="Times New Roman"/>
+        </w:rPr>
+      </w:pPr>
+    </w:p>
+    <w:p>
+      <w:pPr>
+        <w:pStyle w:val="ListParagraph"/>
+        <w:rPr>
+          <w:rFonts w:ascii="Times New Roman" w:hAnsi="Times New Roman" w:cs="Times New Roman"/>
+        </w:rPr>
+      </w:pPr>
+      <w:r>
+        <w:rPr>
+          <w:rFonts w:ascii="Times New Roman" w:hAnsi="Times New Roman" w:cs="Times New Roman"/>
+        </w:rPr>
+        <w:t xml:space="preserve">Behavior atau tingkah laku berlaku </w:t>
+      </w:r>
+      <w:proofErr w:type="gramStart"/>
+      <w:r>
+        <w:rPr>
+          <w:rFonts w:ascii="Times New Roman" w:hAnsi="Times New Roman" w:cs="Times New Roman"/>
+        </w:rPr>
+        <w:t>sebagai ,ethod</w:t>
+      </w:r>
+      <w:proofErr w:type="gramEnd"/>
+      <w:r>
+        <w:rPr>
+          <w:rFonts w:ascii="Times New Roman" w:hAnsi="Times New Roman" w:cs="Times New Roman"/>
+        </w:rPr>
+        <w:t xml:space="preserve"> dan menggambarkan bagaimana sebuah class instance beroperasi.</w:t>
+      </w:r>
     </w:p>
     <w:p>
       <w:pPr>
@@ -4589,24 +4860,6 @@
           <w:rFonts w:ascii="Times New Roman" w:hAnsi="Times New Roman" w:cs="Times New Roman"/>
         </w:rPr>
       </w:pPr>
-      <w:r>
-        <w:rPr>
-          <w:rFonts w:ascii="Times New Roman" w:hAnsi="Times New Roman" w:cs="Times New Roman"/>
-        </w:rPr>
-        <w:tab/>
-      </w:r>
-      <w:r>
-        <w:rPr>
-          <w:rFonts w:ascii="Times New Roman" w:hAnsi="Times New Roman" w:cs="Times New Roman"/>
-        </w:rPr>
-        <w:tab/>
-      </w:r>
-      <w:r>
-        <w:rPr>
-          <w:rFonts w:ascii="Times New Roman" w:hAnsi="Times New Roman" w:cs="Times New Roman"/>
-        </w:rPr>
-        <w:tab/>
-      </w:r>
     </w:p>
     <w:p>
       <w:pPr>
@@ -4615,6 +4868,34 @@
         <w:ind w:left="644"/>
         <w:rPr>
           <w:rFonts w:ascii="Times New Roman" w:hAnsi="Times New Roman" w:cs="Times New Roman"/>
+        </w:rPr>
+      </w:pPr>
+      <w:r>
+        <w:rPr>
+          <w:rFonts w:ascii="Times New Roman" w:hAnsi="Times New Roman" w:cs="Times New Roman"/>
+        </w:rPr>
+        <w:tab/>
+      </w:r>
+      <w:r>
+        <w:rPr>
+          <w:rFonts w:ascii="Times New Roman" w:hAnsi="Times New Roman" w:cs="Times New Roman"/>
+        </w:rPr>
+        <w:tab/>
+      </w:r>
+      <w:r>
+        <w:rPr>
+          <w:rFonts w:ascii="Times New Roman" w:hAnsi="Times New Roman" w:cs="Times New Roman"/>
+        </w:rPr>
+        <w:tab/>
+      </w:r>
+    </w:p>
+    <w:p>
+      <w:pPr>
+        <w:pStyle w:val="ListParagraph"/>
+        <w:spacing w:after="0" w:line="240" w:lineRule="auto"/>
+        <w:ind w:left="644"/>
+        <w:rPr>
+          <w:rFonts w:ascii="Times New Roman" w:hAnsi="Times New Roman" w:cs="Times New Roman"/>
           <w:sz w:val="24"/>
         </w:rPr>
       </w:pPr>
@@ -4648,7 +4929,7 @@
       </w:pPr>
     </w:p>
     <w:sectPr>
-      <w:headerReference w:type="first" r:id="rId8"/>
+      <w:headerReference w:type="first" r:id="rId10"/>
       <w:pgSz w:w="11907" w:h="16839" w:code="9"/>
       <w:pgMar w:top="1701" w:right="1701" w:bottom="1701" w:left="2268" w:header="709" w:footer="709" w:gutter="0"/>
       <w:cols w:space="708"/>
@@ -5309,8 +5590,8 @@
   <w:abstractNum w:abstractNumId="1">
     <w:nsid w:val="050422DF"/>
     <w:multiLevelType w:val="hybridMultilevel"/>
-    <w:tmpl w:val="FA0648F6"/>
-    <w:lvl w:ilvl="0" w:tplc="9B80E3A0">
+    <w:tmpl w:val="2C02AD74"/>
+    <w:lvl w:ilvl="0" w:tplc="22F4393C">
       <w:start w:val="1"/>
       <w:numFmt w:val="decimal"/>
       <w:lvlText w:val="%1."/>

</xml_diff>